<commit_message>
review and updated of tech exercise - part 2
</commit_message>
<xml_diff>
--- a/TechnicalDesignExercise/Technical Design Exercise - Design Approach.docx
+++ b/TechnicalDesignExercise/Technical Design Exercise - Design Approach.docx
@@ -107,19 +107,37 @@
         <w:t xml:space="preserve">This will ensure that no full release or configuration file(s) change will be required on any of the </w:t>
       </w:r>
       <w:r>
-        <w:t xml:space="preserve">consumer </w:t>
+        <w:t>web</w:t>
+      </w:r>
+      <w:r>
+        <w:t xml:space="preserve"> </w:t>
       </w:r>
       <w:r>
         <w:t>sites</w:t>
       </w:r>
       <w:r>
+        <w:t xml:space="preserve"> or servers</w:t>
+      </w:r>
+      <w:r>
         <w:t>, it is de-coupled.</w:t>
       </w:r>
       <w:r>
         <w:t xml:space="preserve"> </w:t>
       </w:r>
       <w:r>
-        <w:t>Feature Flags could be setup for each of the Web Sites, as required</w:t>
+        <w:t xml:space="preserve">Feature Flags could be setup for each of the </w:t>
+      </w:r>
+      <w:r>
+        <w:t>w</w:t>
+      </w:r>
+      <w:r>
+        <w:t xml:space="preserve">eb </w:t>
+      </w:r>
+      <w:r>
+        <w:t>s</w:t>
+      </w:r>
+      <w:r>
+        <w:t>ites, as required</w:t>
       </w:r>
       <w:r>
         <w:t xml:space="preserve"> within the </w:t>
@@ -154,6 +172,26 @@
       </w:r>
       <w:r>
         <w:t>.</w:t>
+      </w:r>
+      <w:r>
+        <w:t xml:space="preserve"> </w:t>
+      </w:r>
+      <w:proofErr w:type="gramStart"/>
+      <w:r>
+        <w:t>Additionally</w:t>
+      </w:r>
+      <w:proofErr w:type="gramEnd"/>
+      <w:r>
+        <w:t xml:space="preserve"> the fact a Feature Flagging </w:t>
+      </w:r>
+      <w:r>
+        <w:t>Dashboard will</w:t>
+      </w:r>
+      <w:r>
+        <w:t xml:space="preserve"> be built in the future, steered me towards a Microservice. When the Dashboard in constructed it can be done using the Endpoints outlined </w:t>
+      </w:r>
+      <w:r>
+        <w:t>here.</w:t>
       </w:r>
     </w:p>
     <w:p>
@@ -218,11 +256,9 @@
       <w:r>
         <w:t xml:space="preserve"> </w:t>
       </w:r>
-      <w:proofErr w:type="spellStart"/>
-      <w:r>
-        <w:t>webSiteName</w:t>
-      </w:r>
-      <w:proofErr w:type="spellEnd"/>
+      <w:r>
+        <w:t>website Name</w:t>
+      </w:r>
       <w:r>
         <w:t xml:space="preserve">, </w:t>
       </w:r>
@@ -340,81 +376,20 @@
         <w:spacing w:after="0"/>
       </w:pPr>
       <w:r>
-        <w:t>GET</w:t>
+        <w:t>PUT</w:t>
       </w:r>
       <w:r>
         <w:t xml:space="preserve"> </w:t>
       </w:r>
-      <w:proofErr w:type="gramStart"/>
-      <w:r>
-        <w:t>Status</w:t>
-      </w:r>
-      <w:r>
-        <w:t>(</w:t>
-      </w:r>
-      <w:proofErr w:type="gramEnd"/>
-      <w:r>
-        <w:rPr>
-          <w:rFonts w:ascii="Consolas" w:hAnsi="Consolas" w:cs="Consolas"/>
-          <w:color w:val="0000FF"/>
-          <w:sz w:val="19"/>
-          <w:szCs w:val="19"/>
-        </w:rPr>
-        <w:t>string</w:t>
+      <w:bookmarkStart w:id="0" w:name="OLE_LINK4"/>
+      <w:r>
+        <w:t>Toggle</w:t>
       </w:r>
       <w:r>
         <w:t xml:space="preserve"> </w:t>
       </w:r>
-      <w:proofErr w:type="spellStart"/>
-      <w:r>
-        <w:t>webSiteName</w:t>
-      </w:r>
-      <w:proofErr w:type="spellEnd"/>
-      <w:r>
-        <w:t xml:space="preserve">, </w:t>
-      </w:r>
-      <w:r>
-        <w:rPr>
-          <w:rFonts w:ascii="Consolas" w:hAnsi="Consolas" w:cs="Consolas"/>
-          <w:color w:val="0000FF"/>
-          <w:sz w:val="19"/>
-          <w:szCs w:val="19"/>
-        </w:rPr>
-        <w:t>string</w:t>
-      </w:r>
-      <w:r>
-        <w:t xml:space="preserve"> </w:t>
-      </w:r>
-      <w:proofErr w:type="spellStart"/>
-      <w:r>
-        <w:t>FeatureName</w:t>
-      </w:r>
-      <w:proofErr w:type="spellEnd"/>
-      <w:r>
-        <w:t xml:space="preserve">, </w:t>
-      </w:r>
-      <w:r>
-        <w:rPr>
-          <w:rFonts w:ascii="Consolas" w:hAnsi="Consolas" w:cs="Consolas"/>
-          <w:color w:val="0000FF"/>
-          <w:sz w:val="19"/>
-          <w:szCs w:val="19"/>
-        </w:rPr>
-        <w:t>string</w:t>
-      </w:r>
-      <w:r>
-        <w:t xml:space="preserve"> </w:t>
-      </w:r>
-      <w:proofErr w:type="spellStart"/>
-      <w:r>
-        <w:t>groupName</w:t>
-      </w:r>
-      <w:proofErr w:type="spellEnd"/>
-      <w:r>
-        <w:t>)</w:t>
-      </w:r>
-      <w:r>
-        <w:t xml:space="preserve">: </w:t>
+      <w:r>
+        <w:t>([</w:t>
       </w:r>
       <w:r>
         <w:rPr>
@@ -423,18 +398,19 @@
           <w:sz w:val="19"/>
           <w:szCs w:val="19"/>
         </w:rPr>
-        <w:t>Task</w:t>
-      </w:r>
-      <w:r>
-        <w:rPr>
-          <w:rFonts w:ascii="Consolas" w:hAnsi="Consolas" w:cs="Consolas"/>
-          <w:color w:val="000000"/>
-          <w:sz w:val="19"/>
-          <w:szCs w:val="19"/>
-        </w:rPr>
-        <w:t>&lt;</w:t>
+        <w:t>From Body</w:t>
+      </w:r>
+      <w:r>
+        <w:t xml:space="preserve">] </w:t>
       </w:r>
       <w:proofErr w:type="spellStart"/>
+      <w:r>
+        <w:t>webSiteFeatureDto</w:t>
+      </w:r>
+      <w:proofErr w:type="spellEnd"/>
+      <w:r>
+        <w:t xml:space="preserve">): </w:t>
+      </w:r>
       <w:r>
         <w:rPr>
           <w:rFonts w:ascii="Consolas" w:hAnsi="Consolas" w:cs="Consolas"/>
@@ -442,37 +418,27 @@
           <w:sz w:val="19"/>
           <w:szCs w:val="19"/>
         </w:rPr>
-        <w:t>ActionResult</w:t>
-      </w:r>
-      <w:proofErr w:type="spellEnd"/>
+        <w:t>Task</w:t>
+      </w:r>
+      <w:r>
+        <w:t>&lt;</w:t>
+      </w:r>
+      <w:proofErr w:type="spellStart"/>
       <w:r>
         <w:rPr>
           <w:rFonts w:ascii="Consolas" w:hAnsi="Consolas" w:cs="Consolas"/>
-          <w:color w:val="000000"/>
+          <w:color w:val="538135" w:themeColor="accent6" w:themeShade="BF"/>
           <w:sz w:val="19"/>
           <w:szCs w:val="19"/>
         </w:rPr>
-        <w:t>&lt;</w:t>
-      </w:r>
-      <w:r>
-        <w:rPr>
-          <w:rFonts w:ascii="Consolas" w:hAnsi="Consolas" w:cs="Consolas"/>
-          <w:color w:val="0000FF"/>
-          <w:sz w:val="19"/>
-          <w:szCs w:val="19"/>
-        </w:rPr>
-        <w:t>bool</w:t>
-      </w:r>
-      <w:r>
-        <w:rPr>
-          <w:rFonts w:ascii="Consolas" w:hAnsi="Consolas" w:cs="Consolas"/>
-          <w:color w:val="000000"/>
-          <w:sz w:val="19"/>
-          <w:szCs w:val="19"/>
-        </w:rPr>
-        <w:t>&gt;&gt;</w:t>
-      </w:r>
-    </w:p>
+        <w:t>HttpResponseMessage</w:t>
+      </w:r>
+      <w:proofErr w:type="spellEnd"/>
+      <w:r>
+        <w:t>&gt;</w:t>
+      </w:r>
+    </w:p>
+    <w:bookmarkEnd w:id="0"/>
     <w:p>
       <w:pPr>
         <w:pStyle w:val="ListParagraph"/>
@@ -483,17 +449,11 @@
         <w:spacing w:after="0"/>
       </w:pPr>
       <w:r>
-        <w:t>Returns 200 if successful</w:t>
-      </w:r>
-      <w:r>
-        <w:t xml:space="preserve"> (with either true or false)</w:t>
-      </w:r>
-      <w:r>
-        <w:t xml:space="preserve">, 403 not </w:t>
+        <w:t xml:space="preserve">Returns 204 if successful, 403 not found, 401 not </w:t>
       </w:r>
       <w:proofErr w:type="gramStart"/>
       <w:r>
-        <w:t>found</w:t>
+        <w:t>authorised</w:t>
       </w:r>
       <w:proofErr w:type="gramEnd"/>
     </w:p>
@@ -507,22 +467,17 @@
         <w:spacing w:after="0"/>
       </w:pPr>
       <w:r>
-        <w:t>PUT</w:t>
+        <w:t xml:space="preserve">POST </w:t>
+      </w:r>
+      <w:r>
+        <w:t>Create</w:t>
       </w:r>
       <w:r>
         <w:t xml:space="preserve"> </w:t>
       </w:r>
-      <w:bookmarkStart w:id="0" w:name="OLE_LINK4"/>
-      <w:r>
-        <w:t>Toggle</w:t>
-      </w:r>
-      <w:r>
-        <w:t xml:space="preserve"> </w:t>
-      </w:r>
       <w:r>
         <w:t>([</w:t>
       </w:r>
-      <w:proofErr w:type="spellStart"/>
       <w:r>
         <w:rPr>
           <w:rFonts w:ascii="Consolas" w:hAnsi="Consolas" w:cs="Consolas"/>
@@ -532,17 +487,8 @@
         </w:rPr>
         <w:t>FromBody</w:t>
       </w:r>
-      <w:proofErr w:type="spellEnd"/>
-      <w:r>
-        <w:t xml:space="preserve">] </w:t>
-      </w:r>
-      <w:proofErr w:type="spellStart"/>
-      <w:r>
-        <w:t>webSiteFeatureDto</w:t>
-      </w:r>
-      <w:proofErr w:type="spellEnd"/>
-      <w:r>
-        <w:t xml:space="preserve">): </w:t>
+      <w:r>
+        <w:t xml:space="preserve">] webSiteFeatureDto): </w:t>
       </w:r>
       <w:r>
         <w:rPr>
@@ -556,7 +502,6 @@
       <w:r>
         <w:t>&lt;</w:t>
       </w:r>
-      <w:proofErr w:type="spellStart"/>
       <w:r>
         <w:rPr>
           <w:rFonts w:ascii="Consolas" w:hAnsi="Consolas" w:cs="Consolas"/>
@@ -566,12 +511,10 @@
         </w:rPr>
         <w:t>HttpResponseMessage</w:t>
       </w:r>
-      <w:proofErr w:type="spellEnd"/>
       <w:r>
         <w:t>&gt;</w:t>
       </w:r>
     </w:p>
-    <w:bookmarkEnd w:id="0"/>
     <w:p>
       <w:pPr>
         <w:pStyle w:val="ListParagraph"/>
@@ -588,16 +531,16 @@
         <w:t>4</w:t>
       </w:r>
       <w:r>
-        <w:t xml:space="preserve"> if successful, 403 not found</w:t>
-      </w:r>
-      <w:r>
-        <w:t xml:space="preserve">, 401 not </w:t>
+        <w:t xml:space="preserve"> if successful, 400 bad </w:t>
       </w:r>
       <w:proofErr w:type="gramStart"/>
       <w:r>
-        <w:t>authorised</w:t>
+        <w:t>request</w:t>
       </w:r>
       <w:proofErr w:type="gramEnd"/>
+      <w:r>
+        <w:t>, 401, not authorised</w:t>
+      </w:r>
     </w:p>
     <w:p>
       <w:pPr>
@@ -609,18 +552,11 @@
         <w:spacing w:after="0"/>
       </w:pPr>
       <w:r>
-        <w:t xml:space="preserve">POST </w:t>
-      </w:r>
-      <w:r>
-        <w:t>Create</w:t>
-      </w:r>
-      <w:r>
-        <w:t xml:space="preserve"> </w:t>
+        <w:t>DELETE Delete</w:t>
       </w:r>
       <w:r>
         <w:t>([</w:t>
       </w:r>
-      <w:proofErr w:type="spellStart"/>
       <w:r>
         <w:rPr>
           <w:rFonts w:ascii="Consolas" w:hAnsi="Consolas" w:cs="Consolas"/>
@@ -630,17 +566,8 @@
         </w:rPr>
         <w:t>FromBody</w:t>
       </w:r>
-      <w:proofErr w:type="spellEnd"/>
-      <w:r>
-        <w:t xml:space="preserve">] </w:t>
-      </w:r>
-      <w:proofErr w:type="spellStart"/>
-      <w:r>
-        <w:t>webSiteFeatureDto</w:t>
-      </w:r>
-      <w:proofErr w:type="spellEnd"/>
-      <w:r>
-        <w:t xml:space="preserve">): </w:t>
+      <w:r>
+        <w:t xml:space="preserve">] webSiteFeatureDto): </w:t>
       </w:r>
       <w:r>
         <w:rPr>
@@ -654,7 +581,6 @@
       <w:r>
         <w:t>&lt;</w:t>
       </w:r>
-      <w:proofErr w:type="spellStart"/>
       <w:r>
         <w:rPr>
           <w:rFonts w:ascii="Consolas" w:hAnsi="Consolas" w:cs="Consolas"/>
@@ -664,7 +590,6 @@
         </w:rPr>
         <w:t>HttpResponseMessage</w:t>
       </w:r>
-      <w:proofErr w:type="spellEnd"/>
       <w:r>
         <w:t>&gt;</w:t>
       </w:r>
@@ -679,430 +604,336 @@
         <w:spacing w:after="0"/>
       </w:pPr>
       <w:r>
-        <w:t>Returns 20</w:t>
-      </w:r>
-      <w:r>
-        <w:t>4</w:t>
-      </w:r>
-      <w:r>
-        <w:t xml:space="preserve"> if successful, </w:t>
-      </w:r>
-      <w:r>
-        <w:t xml:space="preserve">400 bad </w:t>
+        <w:t>Returns 204 if successful, 403 not found, 401</w:t>
+      </w:r>
+      <w:r>
+        <w:t xml:space="preserve"> </w:t>
+      </w:r>
+      <w:r>
+        <w:t xml:space="preserve">not </w:t>
       </w:r>
       <w:proofErr w:type="gramStart"/>
       <w:r>
-        <w:t>request</w:t>
+        <w:t>authorised</w:t>
       </w:r>
       <w:proofErr w:type="gramEnd"/>
-      <w:r>
-        <w:t>, 401, not authorised</w:t>
+    </w:p>
+    <w:p>
+      <w:pPr>
+        <w:spacing w:after="0"/>
+      </w:pPr>
+    </w:p>
+    <w:p>
+      <w:pPr>
+        <w:spacing w:after="0"/>
+      </w:pPr>
+      <w:r>
+        <w:t>Consumers of the API should be defensive, if no response / 408 Timeout, assume feature is disabled.</w:t>
+      </w:r>
+      <w:r>
+        <w:t xml:space="preserve"> </w:t>
+      </w:r>
+      <w:r>
+        <w:t xml:space="preserve">The endpoints will bind to a Model View which </w:t>
+      </w:r>
+      <w:r>
+        <w:t>is a set of</w:t>
+      </w:r>
+      <w:r>
+        <w:t xml:space="preserve"> </w:t>
+      </w:r>
+      <w:r>
+        <w:t>M</w:t>
+      </w:r>
+      <w:r>
+        <w:t xml:space="preserve">odels </w:t>
+      </w:r>
+      <w:r>
+        <w:t>representing the Feature Flag.</w:t>
+      </w:r>
+    </w:p>
+    <w:p>
+      <w:pPr>
+        <w:spacing w:after="0"/>
+        <w:ind w:left="360"/>
+      </w:pPr>
+    </w:p>
+    <w:p>
+      <w:pPr>
+        <w:spacing w:after="0"/>
+        <w:rPr>
+          <w:b/>
+          <w:bCs/>
+        </w:rPr>
+      </w:pPr>
+      <w:r>
+        <w:rPr>
+          <w:b/>
+          <w:bCs/>
+        </w:rPr>
+        <w:t>Query Handler / Command Handler</w:t>
+      </w:r>
+    </w:p>
+    <w:p>
+      <w:pPr>
+        <w:spacing w:after="0"/>
+      </w:pPr>
+    </w:p>
+    <w:p>
+      <w:pPr>
+        <w:spacing w:after="0"/>
+      </w:pPr>
+      <w:r>
+        <w:t xml:space="preserve">I would </w:t>
+      </w:r>
+      <w:r>
+        <w:t xml:space="preserve">separate out reading and writing to a ‘QueryHandler’ and ‘CommandHandler’ respectively </w:t>
+      </w:r>
+      <w:r>
+        <w:t>(Single Responsibility Principle)</w:t>
+      </w:r>
+      <w:r>
+        <w:t xml:space="preserve">. The incoming requests would be routed here from the Controller via the specific Endpoints. I would stop short of implementing the CQRS </w:t>
+      </w:r>
+      <w:r>
+        <w:t>(Command Query Responsibility Segregation)</w:t>
+      </w:r>
+      <w:r>
+        <w:t xml:space="preserve"> </w:t>
+      </w:r>
+      <w:r>
+        <w:t xml:space="preserve">pattern </w:t>
+      </w:r>
+      <w:r>
+        <w:t>because of the scope of the problem. If it became more complex in the future this is something I would consider though.</w:t>
+      </w:r>
+    </w:p>
+    <w:p>
+      <w:pPr>
+        <w:spacing w:after="0"/>
+      </w:pPr>
+    </w:p>
+    <w:p>
+      <w:pPr>
+        <w:spacing w:after="0"/>
+        <w:rPr>
+          <w:b/>
+          <w:bCs/>
+        </w:rPr>
+      </w:pPr>
+      <w:r>
+        <w:rPr>
+          <w:b/>
+          <w:bCs/>
+        </w:rPr>
+        <w:t>Database</w:t>
+      </w:r>
+    </w:p>
+    <w:p>
+      <w:pPr>
+        <w:spacing w:after="0"/>
+      </w:pPr>
+    </w:p>
+    <w:p>
+      <w:pPr>
+        <w:spacing w:after="0"/>
+      </w:pPr>
+      <w:r>
+        <w:t>A database would be used for persistence (Please see Entity Relationship Diagram).</w:t>
+      </w:r>
+      <w:r>
+        <w:t xml:space="preserve"> </w:t>
+      </w:r>
+      <w:r>
+        <w:t xml:space="preserve">Each Handler has DB context injected into it </w:t>
+      </w:r>
+      <w:r>
+        <w:t>via</w:t>
+      </w:r>
+      <w:r>
+        <w:t xml:space="preserve"> Dependency Injection.</w:t>
+      </w:r>
+      <w:r>
+        <w:t xml:space="preserve"> I have not specified a specific database but would favour a Relational one due to the level of querying that would be involved</w:t>
+      </w:r>
+      <w:r>
+        <w:t xml:space="preserve"> for</w:t>
+      </w:r>
+      <w:r>
+        <w:t xml:space="preserve"> each rule. </w:t>
+      </w:r>
+    </w:p>
+    <w:p>
+      <w:pPr>
+        <w:spacing w:after="0"/>
+      </w:pPr>
+    </w:p>
+    <w:p>
+      <w:pPr>
+        <w:spacing w:after="0"/>
+        <w:rPr>
+          <w:b/>
+          <w:bCs/>
+        </w:rPr>
+      </w:pPr>
+      <w:r>
+        <w:rPr>
+          <w:b/>
+          <w:bCs/>
+        </w:rPr>
+        <w:t>Rules</w:t>
       </w:r>
     </w:p>
     <w:p>
       <w:pPr>
         <w:pStyle w:val="ListParagraph"/>
-        <w:numPr>
-          <w:ilvl w:val="0"/>
-          <w:numId w:val="1"/>
-        </w:numPr>
-        <w:spacing w:after="0"/>
-      </w:pPr>
-      <w:r>
-        <w:t>DELETE Delete</w:t>
-      </w:r>
-      <w:r>
-        <w:t>([</w:t>
+        <w:spacing w:after="0"/>
+      </w:pPr>
+    </w:p>
+    <w:p>
+      <w:pPr>
+        <w:spacing w:after="0"/>
+      </w:pPr>
+      <w:r>
+        <w:t xml:space="preserve">The different rules </w:t>
+      </w:r>
+      <w:r>
+        <w:t>c</w:t>
+      </w:r>
+      <w:r>
+        <w:t xml:space="preserve">an be implemented using the </w:t>
+      </w:r>
+      <w:r>
+        <w:t xml:space="preserve">Abstract </w:t>
+      </w:r>
+      <w:r>
+        <w:t xml:space="preserve">Factory Method </w:t>
+      </w:r>
+      <w:r>
+        <w:t>p</w:t>
+      </w:r>
+      <w:r>
+        <w:t xml:space="preserve">attern, </w:t>
+      </w:r>
+      <w:r>
+        <w:t xml:space="preserve">this ensures </w:t>
+      </w:r>
+      <w:r>
+        <w:t>that the code is open for extension but closed for modification</w:t>
+      </w:r>
+      <w:r>
+        <w:t xml:space="preserve"> (</w:t>
+      </w:r>
+      <w:r>
+        <w:t>Open Close</w:t>
+      </w:r>
+      <w:r>
+        <w:t xml:space="preserve"> Principle)</w:t>
+      </w:r>
+      <w:r>
+        <w:t xml:space="preserve">. This is important because the design requirements state further rules will be </w:t>
+      </w:r>
+      <w:r>
+        <w:t>needed in the future</w:t>
+      </w:r>
+      <w:r>
+        <w:t>.</w:t>
+      </w:r>
+    </w:p>
+    <w:p>
+      <w:pPr>
+        <w:spacing w:after="0"/>
+      </w:pPr>
+    </w:p>
+    <w:p>
+      <w:pPr>
+        <w:spacing w:after="0"/>
+      </w:pPr>
+      <w:r>
+        <w:rPr>
+          <w:b/>
+          <w:bCs/>
+        </w:rPr>
+        <w:t xml:space="preserve">Note: </w:t>
+      </w:r>
+      <w:r>
+        <w:t>Dependency Injection</w:t>
+      </w:r>
+      <w:r>
+        <w:t xml:space="preserve"> </w:t>
+      </w:r>
+      <w:r>
+        <w:t>\</w:t>
+      </w:r>
+      <w:r>
+        <w:t xml:space="preserve"> .Net Core FeatureManage</w:t>
+      </w:r>
+      <w:r>
+        <w:t>ment</w:t>
+      </w:r>
+    </w:p>
+    <w:p>
+      <w:pPr>
+        <w:spacing w:after="0"/>
+      </w:pPr>
+    </w:p>
+    <w:p>
+      <w:pPr>
+        <w:spacing w:after="0"/>
+      </w:pPr>
+      <w:proofErr w:type="gramStart"/>
+      <w:r>
+        <w:t>All of</w:t>
+      </w:r>
+      <w:proofErr w:type="gramEnd"/>
+      <w:r>
+        <w:t xml:space="preserve"> the rules outlined in the brief can be achieved through Dependency Injection and the .Net Core Library FeatureManage</w:t>
+      </w:r>
+      <w:r>
+        <w:t>ment</w:t>
+      </w:r>
+      <w:r>
+        <w:t xml:space="preserve">. However, this is predominantly used with data configured in the </w:t>
+      </w:r>
+      <w:r>
+        <w:t>‘</w:t>
       </w:r>
       <w:proofErr w:type="spellStart"/>
-      <w:r>
-        <w:rPr>
-          <w:rFonts w:ascii="Consolas" w:hAnsi="Consolas" w:cs="Consolas"/>
-          <w:color w:val="538135" w:themeColor="accent6" w:themeShade="BF"/>
-          <w:sz w:val="19"/>
-          <w:szCs w:val="19"/>
-        </w:rPr>
-        <w:t>FromBody</w:t>
+      <w:proofErr w:type="gramStart"/>
+      <w:r>
+        <w:t>appsettings.json</w:t>
       </w:r>
       <w:proofErr w:type="spellEnd"/>
-      <w:r>
-        <w:t xml:space="preserve">] </w:t>
-      </w:r>
-      <w:proofErr w:type="spellStart"/>
-      <w:r>
-        <w:t>webSiteFeatureDto</w:t>
-      </w:r>
-      <w:proofErr w:type="spellEnd"/>
-      <w:r>
-        <w:t xml:space="preserve">): </w:t>
-      </w:r>
-      <w:r>
-        <w:rPr>
-          <w:rFonts w:ascii="Consolas" w:hAnsi="Consolas" w:cs="Consolas"/>
-          <w:color w:val="538135" w:themeColor="accent6" w:themeShade="BF"/>
-          <w:sz w:val="19"/>
-          <w:szCs w:val="19"/>
-        </w:rPr>
-        <w:t>Task</w:t>
-      </w:r>
-      <w:r>
-        <w:t>&lt;</w:t>
-      </w:r>
-      <w:proofErr w:type="spellStart"/>
-      <w:r>
-        <w:rPr>
-          <w:rFonts w:ascii="Consolas" w:hAnsi="Consolas" w:cs="Consolas"/>
-          <w:color w:val="538135" w:themeColor="accent6" w:themeShade="BF"/>
-          <w:sz w:val="19"/>
-          <w:szCs w:val="19"/>
-        </w:rPr>
-        <w:t>HttpResponseMessage</w:t>
-      </w:r>
-      <w:proofErr w:type="spellEnd"/>
-      <w:r>
-        <w:t>&gt;</w:t>
-      </w:r>
-    </w:p>
-    <w:p>
-      <w:pPr>
-        <w:pStyle w:val="ListParagraph"/>
-        <w:numPr>
-          <w:ilvl w:val="1"/>
-          <w:numId w:val="1"/>
-        </w:numPr>
-        <w:spacing w:after="0"/>
-      </w:pPr>
-      <w:r>
-        <w:t>Returns 204 if successful, 40</w:t>
-      </w:r>
-      <w:r>
-        <w:t>3</w:t>
+      <w:proofErr w:type="gramEnd"/>
+      <w:r>
+        <w:t>’</w:t>
+      </w:r>
+      <w:r>
+        <w:t xml:space="preserve"> files. </w:t>
+      </w:r>
+      <w:r>
+        <w:t>The requirement here was to update the configured rules (</w:t>
+      </w:r>
+      <w:proofErr w:type="gramStart"/>
+      <w:r>
+        <w:t>e.g.</w:t>
+      </w:r>
+      <w:proofErr w:type="gramEnd"/>
+      <w:r>
+        <w:t xml:space="preserve"> toggle on and off) so I have opted to use a separate </w:t>
+      </w:r>
+      <w:r>
+        <w:t>Database</w:t>
+      </w:r>
+      <w:r>
+        <w:t xml:space="preserve"> for persistence</w:t>
+      </w:r>
+      <w:r>
+        <w:t>.</w:t>
       </w:r>
       <w:r>
         <w:t xml:space="preserve"> </w:t>
       </w:r>
-      <w:r>
-        <w:t>not found</w:t>
-      </w:r>
-      <w:r>
-        <w:t>, 401</w:t>
-      </w:r>
-      <w:r>
-        <w:t xml:space="preserve"> </w:t>
-      </w:r>
-      <w:r>
-        <w:t xml:space="preserve">not </w:t>
-      </w:r>
-      <w:proofErr w:type="gramStart"/>
-      <w:r>
-        <w:t>authorised</w:t>
-      </w:r>
-      <w:proofErr w:type="gramEnd"/>
-    </w:p>
-    <w:p>
-      <w:pPr>
-        <w:spacing w:after="0"/>
-      </w:pPr>
-    </w:p>
-    <w:p>
-      <w:pPr>
-        <w:spacing w:after="0"/>
-      </w:pPr>
-      <w:r>
-        <w:t>Consumers of the API should be defensive, if no response / 408 Timeout, assume feature is disabled.</w:t>
-      </w:r>
-      <w:r>
-        <w:t xml:space="preserve"> </w:t>
-      </w:r>
-      <w:r>
-        <w:t xml:space="preserve">The endpoints will bind to a Model View which </w:t>
-      </w:r>
-      <w:r>
-        <w:t>is a set of</w:t>
-      </w:r>
-      <w:r>
-        <w:t xml:space="preserve"> </w:t>
-      </w:r>
-      <w:r>
-        <w:t>M</w:t>
-      </w:r>
-      <w:r>
-        <w:t xml:space="preserve">odels </w:t>
-      </w:r>
-      <w:r>
-        <w:t>representing the Feature Flag.</w:t>
-      </w:r>
-    </w:p>
-    <w:p>
-      <w:pPr>
-        <w:spacing w:after="0"/>
-        <w:ind w:left="360"/>
-      </w:pPr>
-    </w:p>
-    <w:p>
-      <w:pPr>
-        <w:spacing w:after="0"/>
-        <w:rPr>
-          <w:b/>
-          <w:bCs/>
-        </w:rPr>
-      </w:pPr>
-      <w:r>
-        <w:rPr>
-          <w:b/>
-          <w:bCs/>
-        </w:rPr>
-        <w:t>CQRS</w:t>
-      </w:r>
-    </w:p>
-    <w:p>
-      <w:pPr>
-        <w:spacing w:after="0"/>
-      </w:pPr>
-    </w:p>
-    <w:p>
-      <w:pPr>
-        <w:spacing w:after="0"/>
-      </w:pPr>
-      <w:r>
-        <w:t xml:space="preserve">I would use the CQRS (Command Query Responsibility Segregation) pattern in the </w:t>
-      </w:r>
-      <w:r>
-        <w:t>M</w:t>
-      </w:r>
-      <w:r>
-        <w:t>icroservice</w:t>
-      </w:r>
-      <w:r>
-        <w:t xml:space="preserve"> (Single Responsibility Principle)</w:t>
-      </w:r>
-      <w:r>
-        <w:t xml:space="preserve">. Here the incoming requests are directed to either a </w:t>
-      </w:r>
-      <w:r>
-        <w:t>‘</w:t>
-      </w:r>
-      <w:proofErr w:type="spellStart"/>
-      <w:r>
-        <w:t>QueryHandler</w:t>
-      </w:r>
-      <w:proofErr w:type="spellEnd"/>
-      <w:r>
-        <w:t>’</w:t>
-      </w:r>
-      <w:r>
-        <w:t xml:space="preserve"> or </w:t>
-      </w:r>
-      <w:r>
-        <w:t>‘</w:t>
-      </w:r>
-      <w:proofErr w:type="spellStart"/>
-      <w:r>
-        <w:t>CommandHandler</w:t>
-      </w:r>
-      <w:proofErr w:type="spellEnd"/>
-      <w:r>
-        <w:t>’</w:t>
-      </w:r>
-      <w:r>
-        <w:t xml:space="preserve"> depending upon the query type that will be applied to the DB.</w:t>
-      </w:r>
-    </w:p>
-    <w:p>
-      <w:pPr>
-        <w:spacing w:after="0"/>
-      </w:pPr>
-    </w:p>
-    <w:p>
-      <w:pPr>
-        <w:spacing w:after="0"/>
-        <w:rPr>
-          <w:b/>
-          <w:bCs/>
-        </w:rPr>
-      </w:pPr>
-      <w:r>
-        <w:rPr>
-          <w:b/>
-          <w:bCs/>
-        </w:rPr>
-        <w:t>Database</w:t>
-      </w:r>
-    </w:p>
-    <w:p>
-      <w:pPr>
-        <w:spacing w:after="0"/>
-      </w:pPr>
-    </w:p>
-    <w:p>
-      <w:pPr>
-        <w:spacing w:after="0"/>
-      </w:pPr>
-      <w:r>
-        <w:t>A database would be used for persistence (Please see Entity Relationship Diagram).</w:t>
-      </w:r>
-      <w:r>
-        <w:t xml:space="preserve"> </w:t>
-      </w:r>
-      <w:r>
-        <w:t xml:space="preserve">Each Handler has DB context injected into it </w:t>
-      </w:r>
-      <w:r>
-        <w:t>via</w:t>
-      </w:r>
-      <w:r>
-        <w:t xml:space="preserve"> Dependency Injection.</w:t>
-      </w:r>
-    </w:p>
-    <w:p>
-      <w:pPr>
-        <w:spacing w:after="0"/>
-      </w:pPr>
-    </w:p>
-    <w:p>
-      <w:pPr>
-        <w:spacing w:after="0"/>
-        <w:rPr>
-          <w:b/>
-          <w:bCs/>
-        </w:rPr>
-      </w:pPr>
-      <w:r>
-        <w:rPr>
-          <w:b/>
-          <w:bCs/>
-        </w:rPr>
-        <w:t>Rules</w:t>
-      </w:r>
-    </w:p>
-    <w:p>
-      <w:pPr>
-        <w:pStyle w:val="ListParagraph"/>
-        <w:spacing w:after="0"/>
-      </w:pPr>
-    </w:p>
-    <w:p>
-      <w:pPr>
-        <w:spacing w:after="0"/>
-      </w:pPr>
-      <w:r>
-        <w:t xml:space="preserve">The different rules </w:t>
-      </w:r>
-      <w:r>
-        <w:t>c</w:t>
-      </w:r>
-      <w:r>
-        <w:t xml:space="preserve">an be implemented using the </w:t>
-      </w:r>
-      <w:r>
-        <w:t xml:space="preserve">Abstract </w:t>
-      </w:r>
-      <w:r>
-        <w:t xml:space="preserve">Factory Method Design Pattern, </w:t>
-      </w:r>
-      <w:r>
-        <w:t xml:space="preserve">this ensures </w:t>
-      </w:r>
-      <w:r>
-        <w:t>that the code is open for extension but closed for modification</w:t>
-      </w:r>
-      <w:r>
-        <w:t xml:space="preserve"> (</w:t>
-      </w:r>
-      <w:r>
-        <w:t>Open Close</w:t>
-      </w:r>
-      <w:r>
-        <w:t xml:space="preserve"> Principle)</w:t>
-      </w:r>
-      <w:r>
-        <w:t xml:space="preserve">. This is important because the design requirements state further rules will be </w:t>
-      </w:r>
-      <w:r>
-        <w:t>needed in the future</w:t>
-      </w:r>
-      <w:r>
-        <w:t>.</w:t>
-      </w:r>
-    </w:p>
-    <w:p>
-      <w:pPr>
-        <w:spacing w:after="0"/>
-      </w:pPr>
-    </w:p>
-    <w:p>
-      <w:pPr>
-        <w:spacing w:after="0"/>
-      </w:pPr>
-      <w:r>
-        <w:rPr>
-          <w:b/>
-          <w:bCs/>
-        </w:rPr>
-        <w:t xml:space="preserve">Note: </w:t>
-      </w:r>
-      <w:r>
-        <w:t>Dependency Injection</w:t>
-      </w:r>
-      <w:r>
-        <w:t xml:space="preserve"> \ .Net Core </w:t>
-      </w:r>
-      <w:proofErr w:type="spellStart"/>
-      <w:r>
-        <w:t>FeatureManager</w:t>
-      </w:r>
-      <w:proofErr w:type="spellEnd"/>
-    </w:p>
-    <w:p>
-      <w:pPr>
-        <w:spacing w:after="0"/>
-      </w:pPr>
-    </w:p>
-    <w:p>
-      <w:pPr>
-        <w:spacing w:after="0"/>
-      </w:pPr>
-      <w:proofErr w:type="gramStart"/>
-      <w:r>
-        <w:t>All of</w:t>
-      </w:r>
-      <w:proofErr w:type="gramEnd"/>
-      <w:r>
-        <w:t xml:space="preserve"> the rules outlined in the brief can be achieved through Dependency Injection and the .Net Core Library Feature Manager. However, this is predominantly used with data configured in the </w:t>
-      </w:r>
-      <w:proofErr w:type="spellStart"/>
-      <w:r>
-        <w:t>appsettings.json</w:t>
-      </w:r>
-      <w:proofErr w:type="spellEnd"/>
-      <w:r>
-        <w:t xml:space="preserve"> files. </w:t>
-      </w:r>
-      <w:r>
-        <w:t>The requirement here was to update the configured rules (</w:t>
-      </w:r>
-      <w:proofErr w:type="gramStart"/>
-      <w:r>
-        <w:t>e.g.</w:t>
-      </w:r>
-      <w:proofErr w:type="gramEnd"/>
-      <w:r>
-        <w:t xml:space="preserve"> toggle on and off) so I have opted to use a separate </w:t>
-      </w:r>
-      <w:r>
-        <w:t>Database</w:t>
-      </w:r>
-      <w:r>
-        <w:t xml:space="preserve"> for persistence</w:t>
-      </w:r>
-      <w:r>
-        <w:t>.</w:t>
-      </w:r>
-    </w:p>
-    <w:p>
-      <w:pPr>
-        <w:spacing w:after="0"/>
-      </w:pPr>
     </w:p>
     <w:p>
       <w:pPr>
@@ -1176,10 +1007,10 @@
           <w:noProof/>
         </w:rPr>
         <w:drawing>
-          <wp:inline distT="0" distB="0" distL="0" distR="0" wp14:anchorId="665053C0" wp14:editId="5F7E523E">
-            <wp:extent cx="9779000" cy="4076700"/>
-            <wp:effectExtent l="0" t="0" r="0" b="0"/>
-            <wp:docPr id="5" name="Picture 5"/>
+          <wp:inline distT="0" distB="0" distL="0" distR="0" wp14:anchorId="5B461B45" wp14:editId="55BE611D">
+            <wp:extent cx="10068842" cy="4224337"/>
+            <wp:effectExtent l="0" t="0" r="8890" b="5080"/>
+            <wp:docPr id="2" name="Picture 2"/>
             <wp:cNvGraphicFramePr>
               <a:graphicFrameLocks xmlns:a="http://schemas.openxmlformats.org/drawingml/2006/main" noChangeAspect="1"/>
             </wp:cNvGraphicFramePr>
@@ -1199,7 +1030,7 @@
                   <pic:spPr>
                     <a:xfrm>
                       <a:off x="0" y="0"/>
-                      <a:ext cx="9779000" cy="4076700"/>
+                      <a:ext cx="10077543" cy="4227987"/>
                     </a:xfrm>
                     <a:prstGeom prst="rect">
                       <a:avLst/>
@@ -1298,9 +1129,9 @@
           <w:noProof/>
         </w:rPr>
         <w:drawing>
-          <wp:inline distT="0" distB="0" distL="0" distR="0" wp14:anchorId="0035B64F" wp14:editId="7E1DD3F9">
-            <wp:extent cx="9551670" cy="3469005"/>
-            <wp:effectExtent l="0" t="0" r="0" b="0"/>
+          <wp:inline distT="0" distB="0" distL="0" distR="0" wp14:anchorId="05DC487E" wp14:editId="61CFE072">
+            <wp:extent cx="9779000" cy="3292475"/>
+            <wp:effectExtent l="0" t="0" r="0" b="3175"/>
             <wp:docPr id="1" name="Picture 1"/>
             <wp:cNvGraphicFramePr>
               <a:graphicFrameLocks xmlns:a="http://schemas.openxmlformats.org/drawingml/2006/main" noChangeAspect="1"/>
@@ -1321,7 +1152,7 @@
                   <pic:spPr>
                     <a:xfrm>
                       <a:off x="0" y="0"/>
-                      <a:ext cx="9551670" cy="3469005"/>
+                      <a:ext cx="9779000" cy="3292475"/>
                     </a:xfrm>
                     <a:prstGeom prst="rect">
                       <a:avLst/>
@@ -1475,7 +1306,6 @@
       <w:r>
         <w:t xml:space="preserve"> </w:t>
       </w:r>
-      <w:proofErr w:type="spellStart"/>
       <w:proofErr w:type="gramStart"/>
       <w:r>
         <w:rPr>
@@ -1483,7 +1313,6 @@
         </w:rPr>
         <w:t>HttpClient</w:t>
       </w:r>
-      <w:proofErr w:type="spellEnd"/>
       <w:r>
         <w:t>(</w:t>
       </w:r>
@@ -1526,23 +1355,13 @@
         </w:rPr>
         <w:t xml:space="preserve"> </w:t>
       </w:r>
-      <w:proofErr w:type="spellStart"/>
       <w:r>
         <w:rPr>
           <w:rStyle w:val="HTMLCode"/>
           <w:rFonts w:ascii="inherit" w:hAnsi="inherit"/>
           <w:bdr w:val="none" w:sz="0" w:space="0" w:color="auto" w:frame="1"/>
         </w:rPr>
-        <w:t>uri</w:t>
-      </w:r>
-      <w:proofErr w:type="spellEnd"/>
-      <w:r>
-        <w:rPr>
-          <w:rStyle w:val="HTMLCode"/>
-          <w:rFonts w:ascii="inherit" w:hAnsi="inherit"/>
-          <w:bdr w:val="none" w:sz="0" w:space="0" w:color="auto" w:frame="1"/>
-        </w:rPr>
-        <w:t xml:space="preserve"> = </w:t>
+        <w:t xml:space="preserve">uri = </w:t>
       </w:r>
       <w:r>
         <w:rPr>
@@ -1661,37 +1480,7 @@
           <w:szCs w:val="22"/>
           <w:lang w:eastAsia="en-US"/>
         </w:rPr>
-        <w:t>?</w:t>
-      </w:r>
-      <w:r>
-        <w:rPr>
-          <w:rFonts w:asciiTheme="minorHAnsi" w:eastAsiaTheme="minorHAnsi" w:hAnsiTheme="minorHAnsi" w:cstheme="minorBidi"/>
-          <w:color w:val="2E74B5" w:themeColor="accent5" w:themeShade="BF"/>
-          <w:sz w:val="22"/>
-          <w:szCs w:val="22"/>
-          <w:lang w:eastAsia="en-US"/>
-        </w:rPr>
-        <w:t>webSiteName</w:t>
-      </w:r>
-      <w:r>
-        <w:rPr>
-          <w:rFonts w:asciiTheme="minorHAnsi" w:eastAsiaTheme="minorHAnsi" w:hAnsiTheme="minorHAnsi" w:cstheme="minorBidi"/>
-          <w:color w:val="2E74B5" w:themeColor="accent5" w:themeShade="BF"/>
-          <w:sz w:val="22"/>
-          <w:szCs w:val="22"/>
-          <w:lang w:eastAsia="en-US"/>
-        </w:rPr>
-        <w:t>=</w:t>
-      </w:r>
-      <w:r>
-        <w:rPr>
-          <w:rFonts w:asciiTheme="minorHAnsi" w:eastAsiaTheme="minorHAnsi" w:hAnsiTheme="minorHAnsi" w:cstheme="minorBidi"/>
-          <w:color w:val="2E74B5" w:themeColor="accent5" w:themeShade="BF"/>
-          <w:sz w:val="22"/>
-          <w:szCs w:val="22"/>
-          <w:lang w:eastAsia="en-US"/>
-        </w:rPr>
-        <w:t>&lt;value&gt;&amp;featureName=&lt;value&gt;</w:t>
+        <w:t>?webSiteName=&lt;value&gt;&amp;featureName=&lt;value&gt;</w:t>
       </w:r>
       <w:proofErr w:type="gramStart"/>
       <w:r>
@@ -1779,7 +1568,6 @@
         </w:rPr>
         <w:t xml:space="preserve"> = </w:t>
       </w:r>
-      <w:proofErr w:type="spellStart"/>
       <w:proofErr w:type="gramStart"/>
       <w:r>
         <w:rPr>
@@ -1811,7 +1599,6 @@
         </w:rPr>
         <w:t>Async</w:t>
       </w:r>
-      <w:proofErr w:type="spellEnd"/>
       <w:proofErr w:type="gramEnd"/>
       <w:r>
         <w:rPr>
@@ -1821,20 +1608,8 @@
           <w:bdr w:val="none" w:sz="0" w:space="0" w:color="auto" w:frame="1"/>
           <w:lang w:eastAsia="en-GB"/>
         </w:rPr>
-        <w:t>(</w:t>
-      </w:r>
-      <w:proofErr w:type="spellStart"/>
-      <w:r>
-        <w:rPr>
-          <w:rFonts w:ascii="inherit" w:eastAsia="Times New Roman" w:hAnsi="inherit" w:cs="Courier New"/>
-          <w:sz w:val="20"/>
-          <w:szCs w:val="20"/>
-          <w:bdr w:val="none" w:sz="0" w:space="0" w:color="auto" w:frame="1"/>
-          <w:lang w:eastAsia="en-GB"/>
-        </w:rPr>
-        <w:t>uri</w:t>
-      </w:r>
-      <w:proofErr w:type="spellEnd"/>
+        <w:t>(uri</w:t>
+      </w:r>
       <w:r>
         <w:rPr>
           <w:rFonts w:ascii="inherit" w:eastAsia="Times New Roman" w:hAnsi="inherit" w:cs="Courier New"/>

</xml_diff>